<commit_message>
Update notes on Markov blanket and edge detection
Expanded the notes on Markov blanket with detailed examples, exam strategies, and D-separation concepts. Added a new markdown file summarizing common edge detection operators, including Roberts, Prewitt, Sobel, Kirsch, Laplacian, Marr, Canny, and SUSAN. Updated workspace layout and recent files in Obsidian. Updated related DOCX and PDF files.
</commit_message>
<xml_diff>
--- a/Notes/复习重点-2026-01.docx
+++ b/Notes/复习重点-2026-01.docx
@@ -472,12 +472,16 @@
               <w:pStyle w:val="5"/>
               <w:spacing w:before="57" w:line="280" w:lineRule="exact"/>
               <w:ind w:left="190"/>
+              <w:rPr>
+                <w:highlight w:val="yellow"/>
+              </w:rPr>
             </w:pPr>
             <w:r>
               <w:rPr>
                 <w:rFonts w:ascii="Calibri" w:hAnsi="Calibri" w:eastAsia="Calibri" w:cs="Calibri"/>
                 <w:spacing w:val="6"/>
                 <w:position w:val="1"/>
+                <w:highlight w:val="yellow"/>
               </w:rPr>
               <w:t>2</w:t>
             </w:r>
@@ -485,6 +489,7 @@
               <w:rPr>
                 <w:rFonts w:ascii="Calibri" w:hAnsi="Calibri" w:eastAsia="Calibri" w:cs="Calibri"/>
                 <w:position w:val="1"/>
+                <w:highlight w:val="yellow"/>
               </w:rPr>
               <w:t>D</w:t>
             </w:r>
@@ -494,13 +499,15 @@
                 <w:spacing w:val="32"/>
                 <w:w w:val="102"/>
                 <w:position w:val="1"/>
-              </w:rPr>
-              <w:t xml:space="preserve"> </w:t>
-            </w:r>
-            <w:r>
-              <w:rPr>
-                <w:rFonts w:ascii="Calibri" w:hAnsi="Calibri" w:eastAsia="Calibri" w:cs="Calibri"/>
-                <w:position w:val="1"/>
+                <w:highlight w:val="yellow"/>
+              </w:rPr>
+              <w:t xml:space="preserve"> </w:t>
+            </w:r>
+            <w:r>
+              <w:rPr>
+                <w:rFonts w:ascii="Calibri" w:hAnsi="Calibri" w:eastAsia="Calibri" w:cs="Calibri"/>
+                <w:position w:val="1"/>
+                <w:highlight w:val="yellow"/>
               </w:rPr>
               <w:t>DFT</w:t>
             </w:r>
@@ -509,6 +516,7 @@
                 <w:rFonts w:ascii="Calibri" w:hAnsi="Calibri" w:eastAsia="Calibri" w:cs="Calibri"/>
                 <w:spacing w:val="6"/>
                 <w:position w:val="1"/>
+                <w:highlight w:val="yellow"/>
               </w:rPr>
               <w:t xml:space="preserve"> </w:t>
             </w:r>
@@ -516,6 +524,7 @@
               <w:rPr>
                 <w:spacing w:val="6"/>
                 <w:position w:val="1"/>
+                <w:highlight w:val="yellow"/>
               </w:rPr>
               <w:t>变换及其基本性质</w:t>
             </w:r>
@@ -734,14 +743,20 @@
               <w:pStyle w:val="5"/>
               <w:spacing w:before="53" w:line="227" w:lineRule="auto"/>
               <w:ind w:left="188"/>
-            </w:pPr>
+              <w:rPr>
+                <w:highlight w:val="yellow"/>
+              </w:rPr>
+            </w:pPr>
+            <w:bookmarkStart w:id="0" w:name="_GoBack"/>
             <w:r>
               <w:rPr>
                 <w:spacing w:val="8"/>
+                <w:highlight w:val="yellow"/>
               </w:rPr>
               <w:t>直方图均衡和直方图匹配</w:t>
             </w:r>
           </w:p>
+          <w:bookmarkEnd w:id="0"/>
           <w:p>
             <w:pPr>
               <w:pStyle w:val="5"/>
@@ -983,8 +998,15 @@
             <w:r>
               <w:rPr>
                 <w:spacing w:val="5"/>
-              </w:rPr>
-              <w:t>卷积神经网络，循环神经网络</w:t>
+                <w:highlight w:val="yellow"/>
+              </w:rPr>
+              <w:t>卷积神经网络</w:t>
+            </w:r>
+            <w:r>
+              <w:rPr>
+                <w:spacing w:val="5"/>
+              </w:rPr>
+              <w:t>，循环神经网络</w:t>
             </w:r>
           </w:p>
           <w:p>
@@ -2079,15 +2101,7 @@
               <w:rPr>
                 <w:spacing w:val="7"/>
               </w:rPr>
-              <w:t>全局特征：灰度直方图</w:t>
-            </w:r>
-            <w:bookmarkStart w:id="0" w:name="_GoBack"/>
-            <w:bookmarkEnd w:id="0"/>
-            <w:r>
-              <w:rPr>
-                <w:spacing w:val="7"/>
-              </w:rPr>
-              <w:t>、</w:t>
+              <w:t>全局特征：灰度直方图、</w:t>
             </w:r>
             <w:r>
               <w:rPr>
@@ -3233,6 +3247,9 @@
               <w:pStyle w:val="5"/>
               <w:spacing w:before="20" w:line="239" w:lineRule="auto"/>
               <w:ind w:left="985" w:right="108" w:hanging="434"/>
+              <w:rPr>
+                <w:highlight w:val="yellow"/>
+              </w:rPr>
             </w:pPr>
             <w:r>
               <w:rPr>
@@ -3251,18 +3268,21 @@
             <w:r>
               <w:rPr>
                 <w:spacing w:val="8"/>
+                <w:highlight w:val="yellow"/>
               </w:rPr>
               <w:t>距离变换，如何基于</w:t>
             </w:r>
             <w:r>
               <w:rPr>
                 <w:spacing w:val="-18"/>
-              </w:rPr>
-              <w:t xml:space="preserve"> </w:t>
-            </w:r>
-            <w:r>
-              <w:rPr>
-                <w:rFonts w:ascii="Calibri" w:hAnsi="Calibri" w:eastAsia="Calibri" w:cs="Calibri"/>
+                <w:highlight w:val="yellow"/>
+              </w:rPr>
+              <w:t xml:space="preserve"> </w:t>
+            </w:r>
+            <w:r>
+              <w:rPr>
+                <w:rFonts w:ascii="Calibri" w:hAnsi="Calibri" w:eastAsia="Calibri" w:cs="Calibri"/>
+                <w:highlight w:val="yellow"/>
               </w:rPr>
               <w:t>Chamfer</w:t>
             </w:r>
@@ -3270,12 +3290,14 @@
               <w:rPr>
                 <w:rFonts w:ascii="Calibri" w:hAnsi="Calibri" w:eastAsia="Calibri" w:cs="Calibri"/>
                 <w:spacing w:val="46"/>
-              </w:rPr>
-              <w:t xml:space="preserve"> </w:t>
-            </w:r>
-            <w:r>
-              <w:rPr>
-                <w:rFonts w:ascii="Calibri" w:hAnsi="Calibri" w:eastAsia="Calibri" w:cs="Calibri"/>
+                <w:highlight w:val="yellow"/>
+              </w:rPr>
+              <w:t xml:space="preserve"> </w:t>
+            </w:r>
+            <w:r>
+              <w:rPr>
+                <w:rFonts w:ascii="Calibri" w:hAnsi="Calibri" w:eastAsia="Calibri" w:cs="Calibri"/>
+                <w:highlight w:val="yellow"/>
               </w:rPr>
               <w:t>Distance</w:t>
             </w:r>
@@ -3284,16 +3306,21 @@
                 <w:rFonts w:ascii="Calibri" w:hAnsi="Calibri" w:eastAsia="Calibri" w:cs="Calibri"/>
                 <w:spacing w:val="32"/>
                 <w:w w:val="101"/>
+                <w:highlight w:val="yellow"/>
               </w:rPr>
               <w:t xml:space="preserve"> </w:t>
             </w:r>
             <w:r>
               <w:rPr>
                 <w:spacing w:val="8"/>
+                <w:highlight w:val="yellow"/>
               </w:rPr>
               <w:t>进行目标检</w:t>
             </w:r>
             <w:r>
+              <w:rPr>
+                <w:highlight w:val="yellow"/>
+              </w:rPr>
               <w:t>测</w:t>
             </w:r>
           </w:p>
@@ -3342,6 +3369,7 @@
             <w:r>
               <w:rPr>
                 <w:spacing w:val="1"/>
+                <w:highlight w:val="yellow"/>
               </w:rPr>
               <w:t>倒排索引</w:t>
             </w:r>
@@ -3712,6 +3740,7 @@
             <w:r>
               <w:rPr>
                 <w:spacing w:val="8"/>
+                <w:highlight w:val="yellow"/>
               </w:rPr>
               <w:t>穷举块匹配算法</w:t>
             </w:r>
@@ -3719,12 +3748,14 @@
               <w:rPr>
                 <w:rFonts w:ascii="Calibri" w:hAnsi="Calibri" w:eastAsia="Calibri" w:cs="Calibri"/>
                 <w:spacing w:val="8"/>
+                <w:highlight w:val="yellow"/>
               </w:rPr>
               <w:t>(</w:t>
             </w:r>
             <w:r>
               <w:rPr>
                 <w:rFonts w:ascii="Calibri" w:hAnsi="Calibri" w:eastAsia="Calibri" w:cs="Calibri"/>
+                <w:highlight w:val="yellow"/>
               </w:rPr>
               <w:t>MBMA</w:t>
             </w:r>
@@ -3732,12 +3763,14 @@
               <w:rPr>
                 <w:rFonts w:ascii="Calibri" w:hAnsi="Calibri" w:eastAsia="Calibri" w:cs="Calibri"/>
                 <w:spacing w:val="8"/>
+                <w:highlight w:val="yellow"/>
               </w:rPr>
               <w:t>)</w:t>
             </w:r>
             <w:r>
               <w:rPr>
                 <w:spacing w:val="8"/>
+                <w:highlight w:val="none"/>
               </w:rPr>
               <w:t>，层级块匹配算法</w:t>
             </w:r>
@@ -3745,12 +3778,14 @@
               <w:rPr>
                 <w:rFonts w:ascii="Calibri" w:hAnsi="Calibri" w:eastAsia="Calibri" w:cs="Calibri"/>
                 <w:spacing w:val="8"/>
+                <w:highlight w:val="none"/>
               </w:rPr>
               <w:t>(</w:t>
             </w:r>
             <w:r>
               <w:rPr>
                 <w:rFonts w:ascii="Calibri" w:hAnsi="Calibri" w:eastAsia="Calibri" w:cs="Calibri"/>
+                <w:highlight w:val="none"/>
               </w:rPr>
               <w:t>HBMA</w:t>
             </w:r>
@@ -3758,6 +3793,7 @@
               <w:rPr>
                 <w:rFonts w:ascii="Calibri" w:hAnsi="Calibri" w:eastAsia="Calibri" w:cs="Calibri"/>
                 <w:spacing w:val="8"/>
+                <w:highlight w:val="none"/>
               </w:rPr>
               <w:t>)</w:t>
             </w:r>
@@ -3903,6 +3939,9 @@
               <w:pStyle w:val="5"/>
               <w:spacing w:before="58" w:line="225" w:lineRule="auto"/>
               <w:ind w:left="551"/>
+              <w:rPr>
+                <w:highlight w:val="yellow"/>
+              </w:rPr>
             </w:pPr>
             <w:r>
               <w:rPr>
@@ -3921,6 +3960,7 @@
             <w:r>
               <w:rPr>
                 <w:spacing w:val="6"/>
+                <w:highlight w:val="yellow"/>
               </w:rPr>
               <w:t>卡尔曼滤波跟踪基本原理</w:t>
             </w:r>
@@ -3948,6 +3988,7 @@
             <w:r>
               <w:rPr>
                 <w:spacing w:val="6"/>
+                <w:highlight w:val="yellow"/>
               </w:rPr>
               <w:t>粒子滤波跟踪基本原理</w:t>
             </w:r>
@@ -4369,7 +4410,7 @@
     <w:lsdException w:unhideWhenUsed="0" w:uiPriority="0" w:semiHidden="0" w:name="HTML Sample"/>
     <w:lsdException w:unhideWhenUsed="0" w:uiPriority="0" w:semiHidden="0" w:name="HTML Typewriter"/>
     <w:lsdException w:unhideWhenUsed="0" w:uiPriority="0" w:semiHidden="0" w:name="HTML Variable"/>
-    <w:lsdException w:unhideWhenUsed="0" w:uiPriority="0" w:name="Normal Table"/>
+    <w:lsdException w:qFormat="1" w:unhideWhenUsed="0" w:uiPriority="0" w:name="Normal Table"/>
     <w:lsdException w:unhideWhenUsed="0" w:uiPriority="0" w:semiHidden="0" w:name="annotation subject"/>
     <w:lsdException w:unhideWhenUsed="0" w:uiPriority="0" w:semiHidden="0" w:name="Table Simple 1"/>
     <w:lsdException w:unhideWhenUsed="0" w:uiPriority="0" w:semiHidden="0" w:name="Table Simple 2"/>
@@ -4548,6 +4589,7 @@
   <w:style w:type="table" w:default="1" w:styleId="2">
     <w:name w:val="Normal Table"/>
     <w:semiHidden/>
+    <w:qFormat/>
     <w:uiPriority w:val="0"/>
     <w:tblPr>
       <w:tblCellMar>

</xml_diff>